<commit_message>
C1.2 workshops done/ sitemap modified
</commit_message>
<xml_diff>
--- a/C1.1/sitemap.docx
+++ b/C1.1/sitemap.docx
@@ -3,7 +3,815 @@
 <w:document xmlns:wpc="http://schemas.microsoft.com/office/word/2010/wordprocessingCanvas" xmlns:cx="http://schemas.microsoft.com/office/drawing/2014/chartex" xmlns:cx1="http://schemas.microsoft.com/office/drawing/2015/9/8/chartex" xmlns:cx2="http://schemas.microsoft.com/office/drawing/2015/10/21/chartex" xmlns:cx3="http://schemas.microsoft.com/office/drawing/2016/5/9/chartex" xmlns:cx4="http://schemas.microsoft.com/office/drawing/2016/5/10/chartex" xmlns:cx5="http://schemas.microsoft.com/office/drawing/2016/5/11/chartex" xmlns:cx6="http://schemas.microsoft.com/office/drawing/2016/5/12/chartex" xmlns:cx7="http://schemas.microsoft.com/office/drawing/2016/5/13/chartex" xmlns:cx8="http://schemas.microsoft.com/office/drawing/2016/5/14/chartex" xmlns:mc="http://schemas.openxmlformats.org/markup-compatibility/2006" xmlns:aink="http://schemas.microsoft.com/office/drawing/2016/ink" xmlns:am3d="http://schemas.microsoft.com/office/drawing/2017/model3d" xmlns:o="urn:schemas-microsoft-com:office:office" xmlns:r="http://schemas.openxmlformats.org/officeDocument/2006/relationships" xmlns:m="http://schemas.openxmlformats.org/officeDocument/2006/math" xmlns:v="urn:schemas-microsoft-com:vml" xmlns:wp14="http://schemas.microsoft.com/office/word/2010/wordprocessingDrawing" xmlns:wp="http://schemas.openxmlformats.org/drawingml/2006/wordprocessingDrawing" xmlns:w10="urn:schemas-microsoft-com:office:word" xmlns:w="http://schemas.openxmlformats.org/wordprocessingml/2006/main" xmlns:w14="http://schemas.microsoft.com/office/word/2010/wordml" xmlns:w15="http://schemas.microsoft.com/office/word/2012/wordml" xmlns:w16cid="http://schemas.microsoft.com/office/word/2016/wordml/cid" xmlns:w16se="http://schemas.microsoft.com/office/word/2015/wordml/symex" xmlns:wpg="http://schemas.microsoft.com/office/word/2010/wordprocessingGroup" xmlns:wpi="http://schemas.microsoft.com/office/word/2010/wordprocessingInk" xmlns:wne="http://schemas.microsoft.com/office/word/2006/wordml" xmlns:wps="http://schemas.microsoft.com/office/word/2010/wordprocessingShape" mc:Ignorable="w14 w15 w16se w16cid wp14">
   <w:body>
     <w:p>
-      <w:bookmarkStart w:id="0" w:name="_GoBack"/>
+      <w:pPr>
+        <w:pStyle w:val="Heading1"/>
+      </w:pPr>
+      <w:r>
+        <w:rPr>
+          <w:noProof/>
+        </w:rPr>
+        <mc:AlternateContent>
+          <mc:Choice Requires="wps">
+            <w:drawing>
+              <wp:anchor distT="0" distB="0" distL="114300" distR="114300" simplePos="0" relativeHeight="251712512" behindDoc="0" locked="0" layoutInCell="1" allowOverlap="1" wp14:anchorId="0C10DD07" wp14:editId="7DFC0412">
+                <wp:simplePos x="0" y="0"/>
+                <wp:positionH relativeFrom="column">
+                  <wp:posOffset>4660900</wp:posOffset>
+                </wp:positionH>
+                <wp:positionV relativeFrom="paragraph">
+                  <wp:posOffset>4324350</wp:posOffset>
+                </wp:positionV>
+                <wp:extent cx="1720850" cy="412750"/>
+                <wp:effectExtent l="0" t="0" r="12700" b="25400"/>
+                <wp:wrapNone/>
+                <wp:docPr id="14" name="Rectangle 14"/>
+                <wp:cNvGraphicFramePr/>
+                <a:graphic xmlns:a="http://schemas.openxmlformats.org/drawingml/2006/main">
+                  <a:graphicData uri="http://schemas.microsoft.com/office/word/2010/wordprocessingShape">
+                    <wps:wsp>
+                      <wps:cNvSpPr/>
+                      <wps:spPr>
+                        <a:xfrm>
+                          <a:off x="0" y="0"/>
+                          <a:ext cx="1720850" cy="412750"/>
+                        </a:xfrm>
+                        <a:prstGeom prst="rect">
+                          <a:avLst/>
+                        </a:prstGeom>
+                      </wps:spPr>
+                      <wps:style>
+                        <a:lnRef idx="2">
+                          <a:schemeClr val="accent6"/>
+                        </a:lnRef>
+                        <a:fillRef idx="1">
+                          <a:schemeClr val="lt1"/>
+                        </a:fillRef>
+                        <a:effectRef idx="0">
+                          <a:schemeClr val="accent6"/>
+                        </a:effectRef>
+                        <a:fontRef idx="minor">
+                          <a:schemeClr val="dk1"/>
+                        </a:fontRef>
+                      </wps:style>
+                      <wps:txbx>
+                        <w:txbxContent>
+                          <w:p>
+                            <w:pPr>
+                              <w:jc w:val="center"/>
+                            </w:pPr>
+                            <w:r>
+                              <w:t xml:space="preserve">Explore </w:t>
+                            </w:r>
+                            <w:proofErr w:type="spellStart"/>
+                            <w:r>
+                              <w:t>Micromasters</w:t>
+                            </w:r>
+                            <w:proofErr w:type="spellEnd"/>
+                            <w:r>
+                              <w:t xml:space="preserve"> Program</w:t>
+                            </w:r>
+                          </w:p>
+                        </w:txbxContent>
+                      </wps:txbx>
+                      <wps:bodyPr rot="0" spcFirstLastPara="0" vertOverflow="overflow" horzOverflow="overflow" vert="horz" wrap="square" lIns="91440" tIns="45720" rIns="91440" bIns="45720" numCol="1" spcCol="0" rtlCol="0" fromWordArt="0" anchor="ctr" anchorCtr="0" forceAA="0" compatLnSpc="1">
+                        <a:prstTxWarp prst="textNoShape">
+                          <a:avLst/>
+                        </a:prstTxWarp>
+                        <a:noAutofit/>
+                      </wps:bodyPr>
+                    </wps:wsp>
+                  </a:graphicData>
+                </a:graphic>
+                <wp14:sizeRelH relativeFrom="margin">
+                  <wp14:pctWidth>0</wp14:pctWidth>
+                </wp14:sizeRelH>
+                <wp14:sizeRelV relativeFrom="margin">
+                  <wp14:pctHeight>0</wp14:pctHeight>
+                </wp14:sizeRelV>
+              </wp:anchor>
+            </w:drawing>
+          </mc:Choice>
+          <mc:Fallback>
+            <w:pict>
+              <v:rect w14:anchorId="0C10DD07" id="Rectangle 14" o:spid="_x0000_s1026" style="position:absolute;margin-left:367pt;margin-top:340.5pt;width:135.5pt;height:32.5pt;z-index:251712512;visibility:visible;mso-wrap-style:square;mso-width-percent:0;mso-height-percent:0;mso-wrap-distance-left:9pt;mso-wrap-distance-top:0;mso-wrap-distance-right:9pt;mso-wrap-distance-bottom:0;mso-position-horizontal:absolute;mso-position-horizontal-relative:text;mso-position-vertical:absolute;mso-position-vertical-relative:text;mso-width-percent:0;mso-height-percent:0;mso-width-relative:margin;mso-height-relative:margin;v-text-anchor:middle" o:gfxdata="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" fillcolor="white [3201]" strokecolor="#70ad47 [3209]" strokeweight="1pt">
+                <v:textbox>
+                  <w:txbxContent>
+                    <w:p>
+                      <w:pPr>
+                        <w:jc w:val="center"/>
+                      </w:pPr>
+                      <w:r>
+                        <w:t xml:space="preserve">Explore </w:t>
+                      </w:r>
+                      <w:proofErr w:type="spellStart"/>
+                      <w:r>
+                        <w:t>Micromasters</w:t>
+                      </w:r>
+                      <w:proofErr w:type="spellEnd"/>
+                      <w:r>
+                        <w:t xml:space="preserve"> Program</w:t>
+                      </w:r>
+                    </w:p>
+                  </w:txbxContent>
+                </v:textbox>
+              </v:rect>
+            </w:pict>
+          </mc:Fallback>
+        </mc:AlternateContent>
+      </w:r>
+      <w:r>
+        <w:rPr>
+          <w:noProof/>
+        </w:rPr>
+        <mc:AlternateContent>
+          <mc:Choice Requires="wps">
+            <w:drawing>
+              <wp:anchor distT="0" distB="0" distL="114300" distR="114300" simplePos="0" relativeHeight="251675648" behindDoc="0" locked="0" layoutInCell="1" allowOverlap="1" wp14:anchorId="7514433D" wp14:editId="256478AB">
+                <wp:simplePos x="0" y="0"/>
+                <wp:positionH relativeFrom="column">
+                  <wp:posOffset>4133850</wp:posOffset>
+                </wp:positionH>
+                <wp:positionV relativeFrom="paragraph">
+                  <wp:posOffset>3746500</wp:posOffset>
+                </wp:positionV>
+                <wp:extent cx="857250" cy="266700"/>
+                <wp:effectExtent l="0" t="0" r="19050" b="19050"/>
+                <wp:wrapNone/>
+                <wp:docPr id="13" name="Rectangle 13"/>
+                <wp:cNvGraphicFramePr/>
+                <a:graphic xmlns:a="http://schemas.openxmlformats.org/drawingml/2006/main">
+                  <a:graphicData uri="http://schemas.microsoft.com/office/word/2010/wordprocessingShape">
+                    <wps:wsp>
+                      <wps:cNvSpPr/>
+                      <wps:spPr>
+                        <a:xfrm>
+                          <a:off x="0" y="0"/>
+                          <a:ext cx="857250" cy="266700"/>
+                        </a:xfrm>
+                        <a:prstGeom prst="rect">
+                          <a:avLst/>
+                        </a:prstGeom>
+                      </wps:spPr>
+                      <wps:style>
+                        <a:lnRef idx="2">
+                          <a:schemeClr val="accent6"/>
+                        </a:lnRef>
+                        <a:fillRef idx="1">
+                          <a:schemeClr val="lt1"/>
+                        </a:fillRef>
+                        <a:effectRef idx="0">
+                          <a:schemeClr val="accent6"/>
+                        </a:effectRef>
+                        <a:fontRef idx="minor">
+                          <a:schemeClr val="dk1"/>
+                        </a:fontRef>
+                      </wps:style>
+                      <wps:txbx>
+                        <w:txbxContent>
+                          <w:p>
+                            <w:pPr>
+                              <w:jc w:val="center"/>
+                            </w:pPr>
+                            <w:r>
+                              <w:t>Programs</w:t>
+                            </w:r>
+                          </w:p>
+                        </w:txbxContent>
+                      </wps:txbx>
+                      <wps:bodyPr rot="0" spcFirstLastPara="0" vertOverflow="overflow" horzOverflow="overflow" vert="horz" wrap="square" lIns="91440" tIns="45720" rIns="91440" bIns="45720" numCol="1" spcCol="0" rtlCol="0" fromWordArt="0" anchor="ctr" anchorCtr="0" forceAA="0" compatLnSpc="1">
+                        <a:prstTxWarp prst="textNoShape">
+                          <a:avLst/>
+                        </a:prstTxWarp>
+                        <a:noAutofit/>
+                      </wps:bodyPr>
+                    </wps:wsp>
+                  </a:graphicData>
+                </a:graphic>
+                <wp14:sizeRelH relativeFrom="margin">
+                  <wp14:pctWidth>0</wp14:pctWidth>
+                </wp14:sizeRelH>
+                <wp14:sizeRelV relativeFrom="margin">
+                  <wp14:pctHeight>0</wp14:pctHeight>
+                </wp14:sizeRelV>
+              </wp:anchor>
+            </w:drawing>
+          </mc:Choice>
+          <mc:Fallback>
+            <w:pict>
+              <v:rect w14:anchorId="7514433D" id="Rectangle 13" o:spid="_x0000_s1027" style="position:absolute;margin-left:325.5pt;margin-top:295pt;width:67.5pt;height:21pt;z-index:251675648;visibility:visible;mso-wrap-style:square;mso-width-percent:0;mso-height-percent:0;mso-wrap-distance-left:9pt;mso-wrap-distance-top:0;mso-wrap-distance-right:9pt;mso-wrap-distance-bottom:0;mso-position-horizontal:absolute;mso-position-horizontal-relative:text;mso-position-vertical:absolute;mso-position-vertical-relative:text;mso-width-percent:0;mso-height-percent:0;mso-width-relative:margin;mso-height-relative:margin;v-text-anchor:middle" o:gfxdata="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" fillcolor="white [3201]" strokecolor="#70ad47 [3209]" strokeweight="1pt">
+                <v:textbox>
+                  <w:txbxContent>
+                    <w:p>
+                      <w:pPr>
+                        <w:jc w:val="center"/>
+                      </w:pPr>
+                      <w:r>
+                        <w:t>Programs</w:t>
+                      </w:r>
+                    </w:p>
+                  </w:txbxContent>
+                </v:textbox>
+              </v:rect>
+            </w:pict>
+          </mc:Fallback>
+        </mc:AlternateContent>
+      </w:r>
+      <w:r>
+        <w:rPr>
+          <w:noProof/>
+        </w:rPr>
+        <mc:AlternateContent>
+          <mc:Choice Requires="wps">
+            <w:drawing>
+              <wp:anchor distT="0" distB="0" distL="114300" distR="114300" simplePos="0" relativeHeight="251710464" behindDoc="0" locked="0" layoutInCell="1" allowOverlap="1" wp14:anchorId="39521E75" wp14:editId="1E6734DD">
+                <wp:simplePos x="0" y="0"/>
+                <wp:positionH relativeFrom="column">
+                  <wp:posOffset>5200650</wp:posOffset>
+                </wp:positionH>
+                <wp:positionV relativeFrom="paragraph">
+                  <wp:posOffset>2514600</wp:posOffset>
+                </wp:positionV>
+                <wp:extent cx="1504950" cy="273050"/>
+                <wp:effectExtent l="0" t="0" r="19050" b="12700"/>
+                <wp:wrapNone/>
+                <wp:docPr id="11" name="Rectangle 11"/>
+                <wp:cNvGraphicFramePr/>
+                <a:graphic xmlns:a="http://schemas.openxmlformats.org/drawingml/2006/main">
+                  <a:graphicData uri="http://schemas.microsoft.com/office/word/2010/wordprocessingShape">
+                    <wps:wsp>
+                      <wps:cNvSpPr/>
+                      <wps:spPr>
+                        <a:xfrm>
+                          <a:off x="0" y="0"/>
+                          <a:ext cx="1504950" cy="273050"/>
+                        </a:xfrm>
+                        <a:prstGeom prst="rect">
+                          <a:avLst/>
+                        </a:prstGeom>
+                      </wps:spPr>
+                      <wps:style>
+                        <a:lnRef idx="2">
+                          <a:schemeClr val="accent6"/>
+                        </a:lnRef>
+                        <a:fillRef idx="1">
+                          <a:schemeClr val="lt1"/>
+                        </a:fillRef>
+                        <a:effectRef idx="0">
+                          <a:schemeClr val="accent6"/>
+                        </a:effectRef>
+                        <a:fontRef idx="minor">
+                          <a:schemeClr val="dk1"/>
+                        </a:fontRef>
+                      </wps:style>
+                      <wps:txbx>
+                        <w:txbxContent>
+                          <w:p>
+                            <w:pPr>
+                              <w:jc w:val="center"/>
+                            </w:pPr>
+                            <w:r>
+                              <w:t>Design Courses</w:t>
+                            </w:r>
+                          </w:p>
+                        </w:txbxContent>
+                      </wps:txbx>
+                      <wps:bodyPr rot="0" spcFirstLastPara="0" vertOverflow="overflow" horzOverflow="overflow" vert="horz" wrap="square" lIns="91440" tIns="45720" rIns="91440" bIns="45720" numCol="1" spcCol="0" rtlCol="0" fromWordArt="0" anchor="ctr" anchorCtr="0" forceAA="0" compatLnSpc="1">
+                        <a:prstTxWarp prst="textNoShape">
+                          <a:avLst/>
+                        </a:prstTxWarp>
+                        <a:noAutofit/>
+                      </wps:bodyPr>
+                    </wps:wsp>
+                  </a:graphicData>
+                </a:graphic>
+                <wp14:sizeRelH relativeFrom="margin">
+                  <wp14:pctWidth>0</wp14:pctWidth>
+                </wp14:sizeRelH>
+                <wp14:sizeRelV relativeFrom="margin">
+                  <wp14:pctHeight>0</wp14:pctHeight>
+                </wp14:sizeRelV>
+              </wp:anchor>
+            </w:drawing>
+          </mc:Choice>
+          <mc:Fallback>
+            <w:pict>
+              <v:rect w14:anchorId="39521E75" id="Rectangle 11" o:spid="_x0000_s1028" style="position:absolute;margin-left:409.5pt;margin-top:198pt;width:118.5pt;height:21.5pt;z-index:251710464;visibility:visible;mso-wrap-style:square;mso-width-percent:0;mso-height-percent:0;mso-wrap-distance-left:9pt;mso-wrap-distance-top:0;mso-wrap-distance-right:9pt;mso-wrap-distance-bottom:0;mso-position-horizontal:absolute;mso-position-horizontal-relative:text;mso-position-vertical:absolute;mso-position-vertical-relative:text;mso-width-percent:0;mso-height-percent:0;mso-width-relative:margin;mso-height-relative:margin;v-text-anchor:middle" o:gfxdata="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" fillcolor="white [3201]" strokecolor="#70ad47 [3209]" strokeweight="1pt">
+                <v:textbox>
+                  <w:txbxContent>
+                    <w:p>
+                      <w:pPr>
+                        <w:jc w:val="center"/>
+                      </w:pPr>
+                      <w:r>
+                        <w:t>Design Courses</w:t>
+                      </w:r>
+                    </w:p>
+                  </w:txbxContent>
+                </v:textbox>
+              </v:rect>
+            </w:pict>
+          </mc:Fallback>
+        </mc:AlternateContent>
+      </w:r>
+      <w:r>
+        <w:rPr>
+          <w:noProof/>
+        </w:rPr>
+        <mc:AlternateContent>
+          <mc:Choice Requires="wps">
+            <w:drawing>
+              <wp:anchor distT="0" distB="0" distL="114300" distR="114300" simplePos="0" relativeHeight="251708416" behindDoc="0" locked="0" layoutInCell="1" allowOverlap="1" wp14:anchorId="0395AC8D" wp14:editId="20093ECB">
+                <wp:simplePos x="0" y="0"/>
+                <wp:positionH relativeFrom="column">
+                  <wp:posOffset>5187950</wp:posOffset>
+                </wp:positionH>
+                <wp:positionV relativeFrom="paragraph">
+                  <wp:posOffset>1638300</wp:posOffset>
+                </wp:positionV>
+                <wp:extent cx="1504950" cy="273050"/>
+                <wp:effectExtent l="0" t="0" r="19050" b="12700"/>
+                <wp:wrapNone/>
+                <wp:docPr id="10" name="Rectangle 10"/>
+                <wp:cNvGraphicFramePr/>
+                <a:graphic xmlns:a="http://schemas.openxmlformats.org/drawingml/2006/main">
+                  <a:graphicData uri="http://schemas.microsoft.com/office/word/2010/wordprocessingShape">
+                    <wps:wsp>
+                      <wps:cNvSpPr/>
+                      <wps:spPr>
+                        <a:xfrm>
+                          <a:off x="0" y="0"/>
+                          <a:ext cx="1504950" cy="273050"/>
+                        </a:xfrm>
+                        <a:prstGeom prst="rect">
+                          <a:avLst/>
+                        </a:prstGeom>
+                      </wps:spPr>
+                      <wps:style>
+                        <a:lnRef idx="2">
+                          <a:schemeClr val="accent6"/>
+                        </a:lnRef>
+                        <a:fillRef idx="1">
+                          <a:schemeClr val="lt1"/>
+                        </a:fillRef>
+                        <a:effectRef idx="0">
+                          <a:schemeClr val="accent6"/>
+                        </a:effectRef>
+                        <a:fontRef idx="minor">
+                          <a:schemeClr val="dk1"/>
+                        </a:fontRef>
+                      </wps:style>
+                      <wps:txbx>
+                        <w:txbxContent>
+                          <w:p>
+                            <w:pPr>
+                              <w:jc w:val="center"/>
+                            </w:pPr>
+                            <w:r>
+                              <w:t>Architecture Courses</w:t>
+                            </w:r>
+                          </w:p>
+                        </w:txbxContent>
+                      </wps:txbx>
+                      <wps:bodyPr rot="0" spcFirstLastPara="0" vertOverflow="overflow" horzOverflow="overflow" vert="horz" wrap="square" lIns="91440" tIns="45720" rIns="91440" bIns="45720" numCol="1" spcCol="0" rtlCol="0" fromWordArt="0" anchor="ctr" anchorCtr="0" forceAA="0" compatLnSpc="1">
+                        <a:prstTxWarp prst="textNoShape">
+                          <a:avLst/>
+                        </a:prstTxWarp>
+                        <a:noAutofit/>
+                      </wps:bodyPr>
+                    </wps:wsp>
+                  </a:graphicData>
+                </a:graphic>
+                <wp14:sizeRelH relativeFrom="margin">
+                  <wp14:pctWidth>0</wp14:pctWidth>
+                </wp14:sizeRelH>
+                <wp14:sizeRelV relativeFrom="margin">
+                  <wp14:pctHeight>0</wp14:pctHeight>
+                </wp14:sizeRelV>
+              </wp:anchor>
+            </w:drawing>
+          </mc:Choice>
+          <mc:Fallback>
+            <w:pict>
+              <v:rect w14:anchorId="0395AC8D" id="Rectangle 10" o:spid="_x0000_s1029" style="position:absolute;margin-left:408.5pt;margin-top:129pt;width:118.5pt;height:21.5pt;z-index:251708416;visibility:visible;mso-wrap-style:square;mso-width-percent:0;mso-height-percent:0;mso-wrap-distance-left:9pt;mso-wrap-distance-top:0;mso-wrap-distance-right:9pt;mso-wrap-distance-bottom:0;mso-position-horizontal:absolute;mso-position-horizontal-relative:text;mso-position-vertical:absolute;mso-position-vertical-relative:text;mso-width-percent:0;mso-height-percent:0;mso-width-relative:margin;mso-height-relative:margin;v-text-anchor:middle" o:gfxdata="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" fillcolor="white [3201]" strokecolor="#70ad47 [3209]" strokeweight="1pt">
+                <v:textbox>
+                  <w:txbxContent>
+                    <w:p>
+                      <w:pPr>
+                        <w:jc w:val="center"/>
+                      </w:pPr>
+                      <w:r>
+                        <w:t>Architecture Courses</w:t>
+                      </w:r>
+                    </w:p>
+                  </w:txbxContent>
+                </v:textbox>
+              </v:rect>
+            </w:pict>
+          </mc:Fallback>
+        </mc:AlternateContent>
+      </w:r>
+      <w:r>
+        <w:rPr>
+          <w:noProof/>
+        </w:rPr>
+        <mc:AlternateContent>
+          <mc:Choice Requires="wps">
+            <w:drawing>
+              <wp:anchor distT="0" distB="0" distL="114300" distR="114300" simplePos="0" relativeHeight="251706368" behindDoc="0" locked="0" layoutInCell="1" allowOverlap="1" wp14:anchorId="165CD9AA" wp14:editId="0316FDBE">
+                <wp:simplePos x="0" y="0"/>
+                <wp:positionH relativeFrom="column">
+                  <wp:posOffset>5092700</wp:posOffset>
+                </wp:positionH>
+                <wp:positionV relativeFrom="paragraph">
+                  <wp:posOffset>825500</wp:posOffset>
+                </wp:positionV>
+                <wp:extent cx="1231900" cy="495300"/>
+                <wp:effectExtent l="0" t="0" r="25400" b="19050"/>
+                <wp:wrapNone/>
+                <wp:docPr id="6" name="Rectangle 6"/>
+                <wp:cNvGraphicFramePr/>
+                <a:graphic xmlns:a="http://schemas.openxmlformats.org/drawingml/2006/main">
+                  <a:graphicData uri="http://schemas.microsoft.com/office/word/2010/wordprocessingShape">
+                    <wps:wsp>
+                      <wps:cNvSpPr/>
+                      <wps:spPr>
+                        <a:xfrm>
+                          <a:off x="0" y="0"/>
+                          <a:ext cx="1231900" cy="495300"/>
+                        </a:xfrm>
+                        <a:prstGeom prst="rect">
+                          <a:avLst/>
+                        </a:prstGeom>
+                      </wps:spPr>
+                      <wps:style>
+                        <a:lnRef idx="2">
+                          <a:schemeClr val="accent6"/>
+                        </a:lnRef>
+                        <a:fillRef idx="1">
+                          <a:schemeClr val="lt1"/>
+                        </a:fillRef>
+                        <a:effectRef idx="0">
+                          <a:schemeClr val="accent6"/>
+                        </a:effectRef>
+                        <a:fontRef idx="minor">
+                          <a:schemeClr val="dk1"/>
+                        </a:fontRef>
+                      </wps:style>
+                      <wps:txbx>
+                        <w:txbxContent>
+                          <w:p>
+                            <w:pPr>
+                              <w:jc w:val="center"/>
+                            </w:pPr>
+                            <w:r>
+                              <w:t>Artificial Intelligence</w:t>
+                            </w:r>
+                          </w:p>
+                        </w:txbxContent>
+                      </wps:txbx>
+                      <wps:bodyPr rot="0" spcFirstLastPara="0" vertOverflow="overflow" horzOverflow="overflow" vert="horz" wrap="square" lIns="91440" tIns="45720" rIns="91440" bIns="45720" numCol="1" spcCol="0" rtlCol="0" fromWordArt="0" anchor="ctr" anchorCtr="0" forceAA="0" compatLnSpc="1">
+                        <a:prstTxWarp prst="textNoShape">
+                          <a:avLst/>
+                        </a:prstTxWarp>
+                        <a:noAutofit/>
+                      </wps:bodyPr>
+                    </wps:wsp>
+                  </a:graphicData>
+                </a:graphic>
+                <wp14:sizeRelH relativeFrom="margin">
+                  <wp14:pctWidth>0</wp14:pctWidth>
+                </wp14:sizeRelH>
+                <wp14:sizeRelV relativeFrom="margin">
+                  <wp14:pctHeight>0</wp14:pctHeight>
+                </wp14:sizeRelV>
+              </wp:anchor>
+            </w:drawing>
+          </mc:Choice>
+          <mc:Fallback>
+            <w:pict>
+              <v:rect w14:anchorId="165CD9AA" id="Rectangle 6" o:spid="_x0000_s1030" style="position:absolute;margin-left:401pt;margin-top:65pt;width:97pt;height:39pt;z-index:251706368;visibility:visible;mso-wrap-style:square;mso-width-percent:0;mso-height-percent:0;mso-wrap-distance-left:9pt;mso-wrap-distance-top:0;mso-wrap-distance-right:9pt;mso-wrap-distance-bottom:0;mso-position-horizontal:absolute;mso-position-horizontal-relative:text;mso-position-vertical:absolute;mso-position-vertical-relative:text;mso-width-percent:0;mso-height-percent:0;mso-width-relative:margin;mso-height-relative:margin;v-text-anchor:middle" o:gfxdata="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" fillcolor="white [3201]" strokecolor="#70ad47 [3209]" strokeweight="1pt">
+                <v:textbox>
+                  <w:txbxContent>
+                    <w:p>
+                      <w:pPr>
+                        <w:jc w:val="center"/>
+                      </w:pPr>
+                      <w:r>
+                        <w:t>Artificial Intelligence</w:t>
+                      </w:r>
+                    </w:p>
+                  </w:txbxContent>
+                </v:textbox>
+              </v:rect>
+            </w:pict>
+          </mc:Fallback>
+        </mc:AlternateContent>
+      </w:r>
+      <w:r>
+        <w:rPr>
+          <w:noProof/>
+        </w:rPr>
+        <mc:AlternateContent>
+          <mc:Choice Requires="wps">
+            <w:drawing>
+              <wp:anchor distT="0" distB="0" distL="114300" distR="114300" simplePos="0" relativeHeight="251704320" behindDoc="0" locked="0" layoutInCell="1" allowOverlap="1" wp14:anchorId="1F0DFE2A" wp14:editId="76DC4C4C">
+                <wp:simplePos x="0" y="0"/>
+                <wp:positionH relativeFrom="column">
+                  <wp:posOffset>5118100</wp:posOffset>
+                </wp:positionH>
+                <wp:positionV relativeFrom="paragraph">
+                  <wp:posOffset>38100</wp:posOffset>
+                </wp:positionV>
+                <wp:extent cx="1231900" cy="266700"/>
+                <wp:effectExtent l="0" t="0" r="25400" b="19050"/>
+                <wp:wrapNone/>
+                <wp:docPr id="4" name="Rectangle 4"/>
+                <wp:cNvGraphicFramePr/>
+                <a:graphic xmlns:a="http://schemas.openxmlformats.org/drawingml/2006/main">
+                  <a:graphicData uri="http://schemas.microsoft.com/office/word/2010/wordprocessingShape">
+                    <wps:wsp>
+                      <wps:cNvSpPr/>
+                      <wps:spPr>
+                        <a:xfrm>
+                          <a:off x="0" y="0"/>
+                          <a:ext cx="1231900" cy="266700"/>
+                        </a:xfrm>
+                        <a:prstGeom prst="rect">
+                          <a:avLst/>
+                        </a:prstGeom>
+                      </wps:spPr>
+                      <wps:style>
+                        <a:lnRef idx="2">
+                          <a:schemeClr val="accent6"/>
+                        </a:lnRef>
+                        <a:fillRef idx="1">
+                          <a:schemeClr val="lt1"/>
+                        </a:fillRef>
+                        <a:effectRef idx="0">
+                          <a:schemeClr val="accent6"/>
+                        </a:effectRef>
+                        <a:fontRef idx="minor">
+                          <a:schemeClr val="dk1"/>
+                        </a:fontRef>
+                      </wps:style>
+                      <wps:txbx>
+                        <w:txbxContent>
+                          <w:p>
+                            <w:pPr>
+                              <w:jc w:val="center"/>
+                            </w:pPr>
+                            <w:r>
+                              <w:t>Entrepreneurship</w:t>
+                            </w:r>
+                          </w:p>
+                        </w:txbxContent>
+                      </wps:txbx>
+                      <wps:bodyPr rot="0" spcFirstLastPara="0" vertOverflow="overflow" horzOverflow="overflow" vert="horz" wrap="square" lIns="91440" tIns="45720" rIns="91440" bIns="45720" numCol="1" spcCol="0" rtlCol="0" fromWordArt="0" anchor="ctr" anchorCtr="0" forceAA="0" compatLnSpc="1">
+                        <a:prstTxWarp prst="textNoShape">
+                          <a:avLst/>
+                        </a:prstTxWarp>
+                        <a:noAutofit/>
+                      </wps:bodyPr>
+                    </wps:wsp>
+                  </a:graphicData>
+                </a:graphic>
+                <wp14:sizeRelH relativeFrom="margin">
+                  <wp14:pctWidth>0</wp14:pctWidth>
+                </wp14:sizeRelH>
+                <wp14:sizeRelV relativeFrom="margin">
+                  <wp14:pctHeight>0</wp14:pctHeight>
+                </wp14:sizeRelV>
+              </wp:anchor>
+            </w:drawing>
+          </mc:Choice>
+          <mc:Fallback>
+            <w:pict>
+              <v:rect w14:anchorId="1F0DFE2A" id="Rectangle 4" o:spid="_x0000_s1031" style="position:absolute;margin-left:403pt;margin-top:3pt;width:97pt;height:21pt;z-index:251704320;visibility:visible;mso-wrap-style:square;mso-width-percent:0;mso-height-percent:0;mso-wrap-distance-left:9pt;mso-wrap-distance-top:0;mso-wrap-distance-right:9pt;mso-wrap-distance-bottom:0;mso-position-horizontal:absolute;mso-position-horizontal-relative:text;mso-position-vertical:absolute;mso-position-vertical-relative:text;mso-width-percent:0;mso-height-percent:0;mso-width-relative:margin;mso-height-relative:margin;v-text-anchor:middle" o:gfxdata="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" fillcolor="white [3201]" strokecolor="#70ad47 [3209]" strokeweight="1pt">
+                <v:textbox>
+                  <w:txbxContent>
+                    <w:p>
+                      <w:pPr>
+                        <w:jc w:val="center"/>
+                      </w:pPr>
+                      <w:r>
+                        <w:t>Entrepreneurship</w:t>
+                      </w:r>
+                    </w:p>
+                  </w:txbxContent>
+                </v:textbox>
+              </v:rect>
+            </w:pict>
+          </mc:Fallback>
+        </mc:AlternateContent>
+      </w:r>
+      <w:r>
+        <w:rPr>
+          <w:noProof/>
+        </w:rPr>
+        <mc:AlternateContent>
+          <mc:Choice Requires="wps">
+            <w:drawing>
+              <wp:anchor distT="0" distB="0" distL="114300" distR="114300" simplePos="0" relativeHeight="251683840" behindDoc="0" locked="0" layoutInCell="1" allowOverlap="1">
+                <wp:simplePos x="0" y="0"/>
+                <wp:positionH relativeFrom="column">
+                  <wp:posOffset>1638300</wp:posOffset>
+                </wp:positionH>
+                <wp:positionV relativeFrom="paragraph">
+                  <wp:posOffset>1600200</wp:posOffset>
+                </wp:positionV>
+                <wp:extent cx="247650" cy="6350"/>
+                <wp:effectExtent l="38100" t="76200" r="0" b="88900"/>
+                <wp:wrapNone/>
+                <wp:docPr id="21" name="Straight Arrow Connector 21"/>
+                <wp:cNvGraphicFramePr/>
+                <a:graphic xmlns:a="http://schemas.openxmlformats.org/drawingml/2006/main">
+                  <a:graphicData uri="http://schemas.microsoft.com/office/word/2010/wordprocessingShape">
+                    <wps:wsp>
+                      <wps:cNvCnPr/>
+                      <wps:spPr>
+                        <a:xfrm flipH="1" flipV="1">
+                          <a:off x="0" y="0"/>
+                          <a:ext cx="247650" cy="6350"/>
+                        </a:xfrm>
+                        <a:prstGeom prst="straightConnector1">
+                          <a:avLst/>
+                        </a:prstGeom>
+                        <a:ln>
+                          <a:tailEnd type="triangle"/>
+                        </a:ln>
+                      </wps:spPr>
+                      <wps:style>
+                        <a:lnRef idx="1">
+                          <a:schemeClr val="accent1"/>
+                        </a:lnRef>
+                        <a:fillRef idx="0">
+                          <a:schemeClr val="accent1"/>
+                        </a:fillRef>
+                        <a:effectRef idx="0">
+                          <a:schemeClr val="accent1"/>
+                        </a:effectRef>
+                        <a:fontRef idx="minor">
+                          <a:schemeClr val="tx1"/>
+                        </a:fontRef>
+                      </wps:style>
+                      <wps:bodyPr/>
+                    </wps:wsp>
+                  </a:graphicData>
+                </a:graphic>
+              </wp:anchor>
+            </w:drawing>
+          </mc:Choice>
+          <mc:Fallback>
+            <w:pict>
+              <v:shapetype w14:anchorId="1173EC53" id="_x0000_t32" coordsize="21600,21600" o:spt="32" o:oned="t" path="m,l21600,21600e" filled="f">
+                <v:path arrowok="t" fillok="f" o:connecttype="none"/>
+                <o:lock v:ext="edit" shapetype="t"/>
+              </v:shapetype>
+              <v:shape id="Straight Arrow Connector 21" o:spid="_x0000_s1026" type="#_x0000_t32" style="position:absolute;margin-left:129pt;margin-top:126pt;width:19.5pt;height:.5pt;flip:x y;z-index:251683840;visibility:visible;mso-wrap-style:square;mso-wrap-distance-left:9pt;mso-wrap-distance-top:0;mso-wrap-distance-right:9pt;mso-wrap-distance-bottom:0;mso-position-horizontal:absolute;mso-position-horizontal-relative:text;mso-position-vertical:absolute;mso-position-vertical-relative:text" o:gfxdata="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" strokecolor="#4472c4 [3204]" strokeweight=".5pt">
+                <v:stroke endarrow="block" joinstyle="miter"/>
+              </v:shape>
+            </w:pict>
+          </mc:Fallback>
+        </mc:AlternateContent>
+      </w:r>
+      <w:r>
+        <w:rPr>
+          <w:noProof/>
+        </w:rPr>
+        <mc:AlternateContent>
+          <mc:Choice Requires="wps">
+            <w:drawing>
+              <wp:anchor distT="0" distB="0" distL="114300" distR="114300" simplePos="0" relativeHeight="251685888" behindDoc="0" locked="0" layoutInCell="1" allowOverlap="1" wp14:anchorId="14645909" wp14:editId="68B85E39">
+                <wp:simplePos x="0" y="0"/>
+                <wp:positionH relativeFrom="column">
+                  <wp:posOffset>1663700</wp:posOffset>
+                </wp:positionH>
+                <wp:positionV relativeFrom="paragraph">
+                  <wp:posOffset>2946400</wp:posOffset>
+                </wp:positionV>
+                <wp:extent cx="247650" cy="6350"/>
+                <wp:effectExtent l="38100" t="76200" r="0" b="88900"/>
+                <wp:wrapNone/>
+                <wp:docPr id="22" name="Straight Arrow Connector 22"/>
+                <wp:cNvGraphicFramePr/>
+                <a:graphic xmlns:a="http://schemas.openxmlformats.org/drawingml/2006/main">
+                  <a:graphicData uri="http://schemas.microsoft.com/office/word/2010/wordprocessingShape">
+                    <wps:wsp>
+                      <wps:cNvCnPr/>
+                      <wps:spPr>
+                        <a:xfrm flipH="1" flipV="1">
+                          <a:off x="0" y="0"/>
+                          <a:ext cx="247650" cy="6350"/>
+                        </a:xfrm>
+                        <a:prstGeom prst="straightConnector1">
+                          <a:avLst/>
+                        </a:prstGeom>
+                        <a:ln>
+                          <a:tailEnd type="triangle"/>
+                        </a:ln>
+                      </wps:spPr>
+                      <wps:style>
+                        <a:lnRef idx="1">
+                          <a:schemeClr val="accent1"/>
+                        </a:lnRef>
+                        <a:fillRef idx="0">
+                          <a:schemeClr val="accent1"/>
+                        </a:fillRef>
+                        <a:effectRef idx="0">
+                          <a:schemeClr val="accent1"/>
+                        </a:effectRef>
+                        <a:fontRef idx="minor">
+                          <a:schemeClr val="tx1"/>
+                        </a:fontRef>
+                      </wps:style>
+                      <wps:bodyPr/>
+                    </wps:wsp>
+                  </a:graphicData>
+                </a:graphic>
+              </wp:anchor>
+            </w:drawing>
+          </mc:Choice>
+          <mc:Fallback>
+            <w:pict>
+              <v:shape w14:anchorId="6403AAAB" id="Straight Arrow Connector 22" o:spid="_x0000_s1026" type="#_x0000_t32" style="position:absolute;margin-left:131pt;margin-top:232pt;width:19.5pt;height:.5pt;flip:x y;z-index:251685888;visibility:visible;mso-wrap-style:square;mso-wrap-distance-left:9pt;mso-wrap-distance-top:0;mso-wrap-distance-right:9pt;mso-wrap-distance-bottom:0;mso-position-horizontal:absolute;mso-position-horizontal-relative:text;mso-position-vertical:absolute;mso-position-vertical-relative:text" o:gfxdata="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" strokecolor="#4472c4 [3204]" strokeweight=".5pt">
+                <v:stroke endarrow="block" joinstyle="miter"/>
+              </v:shape>
+            </w:pict>
+          </mc:Fallback>
+        </mc:AlternateContent>
+      </w:r>
+      <w:r>
+        <w:rPr>
+          <w:noProof/>
+        </w:rPr>
+        <mc:AlternateContent>
+          <mc:Choice Requires="wps">
+            <w:drawing>
+              <wp:anchor distT="0" distB="0" distL="114300" distR="114300" simplePos="0" relativeHeight="251700224" behindDoc="0" locked="0" layoutInCell="1" allowOverlap="1" wp14:anchorId="2BD0D9E3" wp14:editId="0643A213">
+                <wp:simplePos x="0" y="0"/>
+                <wp:positionH relativeFrom="column">
+                  <wp:posOffset>4413250</wp:posOffset>
+                </wp:positionH>
+                <wp:positionV relativeFrom="paragraph">
+                  <wp:posOffset>4476750</wp:posOffset>
+                </wp:positionV>
+                <wp:extent cx="182880" cy="6350"/>
+                <wp:effectExtent l="0" t="57150" r="45720" b="88900"/>
+                <wp:wrapNone/>
+                <wp:docPr id="32" name="Straight Arrow Connector 32"/>
+                <wp:cNvGraphicFramePr/>
+                <a:graphic xmlns:a="http://schemas.openxmlformats.org/drawingml/2006/main">
+                  <a:graphicData uri="http://schemas.microsoft.com/office/word/2010/wordprocessingShape">
+                    <wps:wsp>
+                      <wps:cNvCnPr/>
+                      <wps:spPr>
+                        <a:xfrm>
+                          <a:off x="0" y="0"/>
+                          <a:ext cx="182880" cy="6350"/>
+                        </a:xfrm>
+                        <a:prstGeom prst="straightConnector1">
+                          <a:avLst/>
+                        </a:prstGeom>
+                        <a:ln>
+                          <a:tailEnd type="triangle"/>
+                        </a:ln>
+                      </wps:spPr>
+                      <wps:style>
+                        <a:lnRef idx="1">
+                          <a:schemeClr val="accent1"/>
+                        </a:lnRef>
+                        <a:fillRef idx="0">
+                          <a:schemeClr val="accent1"/>
+                        </a:fillRef>
+                        <a:effectRef idx="0">
+                          <a:schemeClr val="accent1"/>
+                        </a:effectRef>
+                        <a:fontRef idx="minor">
+                          <a:schemeClr val="tx1"/>
+                        </a:fontRef>
+                      </wps:style>
+                      <wps:bodyPr/>
+                    </wps:wsp>
+                  </a:graphicData>
+                </a:graphic>
+                <wp14:sizeRelH relativeFrom="margin">
+                  <wp14:pctWidth>0</wp14:pctWidth>
+                </wp14:sizeRelH>
+                <wp14:sizeRelV relativeFrom="margin">
+                  <wp14:pctHeight>0</wp14:pctHeight>
+                </wp14:sizeRelV>
+              </wp:anchor>
+            </w:drawing>
+          </mc:Choice>
+          <mc:Fallback>
+            <w:pict>
+              <v:shape w14:anchorId="1E0B4ED5" id="Straight Arrow Connector 32" o:spid="_x0000_s1026" type="#_x0000_t32" style="position:absolute;margin-left:347.5pt;margin-top:352.5pt;width:14.4pt;height:.5pt;z-index:251700224;visibility:visible;mso-wrap-style:square;mso-width-percent:0;mso-height-percent:0;mso-wrap-distance-left:9pt;mso-wrap-distance-top:0;mso-wrap-distance-right:9pt;mso-wrap-distance-bottom:0;mso-position-horizontal:absolute;mso-position-horizontal-relative:text;mso-position-vertical:absolute;mso-position-vertical-relative:text;mso-width-percent:0;mso-height-percent:0;mso-width-relative:margin;mso-height-relative:margin" o:gfxdata="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" strokecolor="#4472c4 [3204]" strokeweight=".5pt">
+                <v:stroke endarrow="block" joinstyle="miter"/>
+              </v:shape>
+            </w:pict>
+          </mc:Fallback>
+        </mc:AlternateContent>
+      </w:r>
       <w:r>
         <w:rPr>
           <w:noProof/>
@@ -73,8 +881,10 @@
           </mc:Fallback>
         </mc:AlternateContent>
       </w:r>
-      <w:bookmarkEnd w:id="0"/>
       <w:r>
+        <w:rPr>
+          <w:noProof/>
+        </w:rPr>
         <mc:AlternateContent>
           <mc:Choice Requires="wps">
             <w:drawing>
@@ -130,7 +940,7 @@
           </mc:Choice>
           <mc:Fallback>
             <w:pict>
-              <v:line w14:anchorId="39A84DFD" id="Straight Connector 27" o:spid="_x0000_s1026" style="position:absolute;flip:y;z-index:251694080;visibility:visible;mso-wrap-style:square;mso-height-percent:0;mso-wrap-distance-left:9pt;mso-wrap-distance-top:0;mso-wrap-distance-right:9pt;mso-wrap-distance-bottom:0;mso-position-horizontal:absolute;mso-position-horizontal-relative:text;mso-position-vertical:absolute;mso-position-vertical-relative:text;mso-height-percent:0;mso-height-relative:margin" from="391pt,139.5pt" to="391pt,211.5pt" o:gfxdata="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" strokecolor="#4472c4 [3204]" strokeweight=".5pt">
+              <v:line w14:anchorId="56B33939" id="Straight Connector 27" o:spid="_x0000_s1026" style="position:absolute;flip:y;z-index:251694080;visibility:visible;mso-wrap-style:square;mso-height-percent:0;mso-wrap-distance-left:9pt;mso-wrap-distance-top:0;mso-wrap-distance-right:9pt;mso-wrap-distance-bottom:0;mso-position-horizontal:absolute;mso-position-horizontal-relative:text;mso-position-vertical:absolute;mso-position-vertical-relative:text;mso-height-percent:0;mso-height-relative:margin" from="391pt,139.5pt" to="391pt,211.5pt" o:gfxdata="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" strokecolor="#4472c4 [3204]" strokeweight=".5pt">
                 <v:stroke joinstyle="miter"/>
               </v:line>
             </w:pict>
@@ -138,79 +948,9 @@
         </mc:AlternateContent>
       </w:r>
       <w:r>
-        <mc:AlternateContent>
-          <mc:Choice Requires="wps">
-            <w:drawing>
-              <wp:anchor distT="0" distB="0" distL="114300" distR="114300" simplePos="0" relativeHeight="251700224" behindDoc="0" locked="0" layoutInCell="1" allowOverlap="1" wp14:anchorId="2BD0D9E3" wp14:editId="0643A213">
-                <wp:simplePos x="0" y="0"/>
-                <wp:positionH relativeFrom="column">
-                  <wp:posOffset>4419600</wp:posOffset>
-                </wp:positionH>
-                <wp:positionV relativeFrom="paragraph">
-                  <wp:posOffset>4483100</wp:posOffset>
-                </wp:positionV>
-                <wp:extent cx="182880" cy="6350"/>
-                <wp:effectExtent l="0" t="57150" r="45720" b="88900"/>
-                <wp:wrapNone/>
-                <wp:docPr id="32" name="Straight Arrow Connector 32"/>
-                <wp:cNvGraphicFramePr/>
-                <a:graphic xmlns:a="http://schemas.openxmlformats.org/drawingml/2006/main">
-                  <a:graphicData uri="http://schemas.microsoft.com/office/word/2010/wordprocessingShape">
-                    <wps:wsp>
-                      <wps:cNvCnPr/>
-                      <wps:spPr>
-                        <a:xfrm>
-                          <a:off x="0" y="0"/>
-                          <a:ext cx="182880" cy="6350"/>
-                        </a:xfrm>
-                        <a:prstGeom prst="straightConnector1">
-                          <a:avLst/>
-                        </a:prstGeom>
-                        <a:ln>
-                          <a:tailEnd type="triangle"/>
-                        </a:ln>
-                      </wps:spPr>
-                      <wps:style>
-                        <a:lnRef idx="1">
-                          <a:schemeClr val="accent1"/>
-                        </a:lnRef>
-                        <a:fillRef idx="0">
-                          <a:schemeClr val="accent1"/>
-                        </a:fillRef>
-                        <a:effectRef idx="0">
-                          <a:schemeClr val="accent1"/>
-                        </a:effectRef>
-                        <a:fontRef idx="minor">
-                          <a:schemeClr val="tx1"/>
-                        </a:fontRef>
-                      </wps:style>
-                      <wps:bodyPr/>
-                    </wps:wsp>
-                  </a:graphicData>
-                </a:graphic>
-                <wp14:sizeRelH relativeFrom="margin">
-                  <wp14:pctWidth>0</wp14:pctWidth>
-                </wp14:sizeRelH>
-                <wp14:sizeRelV relativeFrom="margin">
-                  <wp14:pctHeight>0</wp14:pctHeight>
-                </wp14:sizeRelV>
-              </wp:anchor>
-            </w:drawing>
-          </mc:Choice>
-          <mc:Fallback>
-            <w:pict>
-              <v:shapetype w14:anchorId="2934C425" id="_x0000_t32" coordsize="21600,21600" o:spt="32" o:oned="t" path="m,l21600,21600e" filled="f">
-                <v:path arrowok="t" fillok="f" o:connecttype="none"/>
-                <o:lock v:ext="edit" shapetype="t"/>
-              </v:shapetype>
-              <v:shape id="Straight Arrow Connector 32" o:spid="_x0000_s1026" type="#_x0000_t32" style="position:absolute;margin-left:348pt;margin-top:353pt;width:14.4pt;height:.5pt;z-index:251700224;visibility:visible;mso-wrap-style:square;mso-width-percent:0;mso-height-percent:0;mso-wrap-distance-left:9pt;mso-wrap-distance-top:0;mso-wrap-distance-right:9pt;mso-wrap-distance-bottom:0;mso-position-horizontal:absolute;mso-position-horizontal-relative:text;mso-position-vertical:absolute;mso-position-vertical-relative:text;mso-width-percent:0;mso-height-percent:0;mso-width-relative:margin;mso-height-relative:margin" o:gfxdata="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" strokecolor="#4472c4 [3204]" strokeweight=".5pt">
-                <v:stroke endarrow="block" joinstyle="miter"/>
-              </v:shape>
-            </w:pict>
-          </mc:Fallback>
-        </mc:AlternateContent>
-      </w:r>
-      <w:r>
+        <w:rPr>
+          <w:noProof/>
+        </w:rPr>
         <mc:AlternateContent>
           <mc:Choice Requires="wps">
             <w:drawing>
@@ -274,6 +1014,9 @@
         </mc:AlternateContent>
       </w:r>
       <w:r>
+        <w:rPr>
+          <w:noProof/>
+        </w:rPr>
         <mc:AlternateContent>
           <mc:Choice Requires="wps">
             <w:drawing>
@@ -337,6 +1080,9 @@
         </mc:AlternateContent>
       </w:r>
       <w:r>
+        <w:rPr>
+          <w:noProof/>
+        </w:rPr>
         <mc:AlternateContent>
           <mc:Choice Requires="wps">
             <w:drawing>
@@ -665,7 +1411,7 @@
           </mc:Choice>
           <mc:Fallback>
             <w:pict>
-              <v:line w14:anchorId="1E65C09D" id="Straight Connector 23" o:spid="_x0000_s1026" style="position:absolute;flip:y;z-index:251687936;visibility:visible;mso-wrap-style:square;mso-height-percent:0;mso-wrap-distance-left:9pt;mso-wrap-distance-top:0;mso-wrap-distance-right:9pt;mso-wrap-distance-bottom:0;mso-position-horizontal:absolute;mso-position-horizontal-relative:text;mso-position-vertical:absolute;mso-position-vertical-relative:text;mso-height-percent:0;mso-height-relative:margin" from="385.5pt,13pt" to="385.5pt,85pt" o:gfxdata="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" strokecolor="#4472c4 [3204]" strokeweight=".5pt">
+              <v:line w14:anchorId="268EC5C6" id="Straight Connector 23" o:spid="_x0000_s1026" style="position:absolute;flip:y;z-index:251687936;visibility:visible;mso-wrap-style:square;mso-height-percent:0;mso-wrap-distance-left:9pt;mso-wrap-distance-top:0;mso-wrap-distance-right:9pt;mso-wrap-distance-bottom:0;mso-position-horizontal:absolute;mso-position-horizontal-relative:text;mso-position-vertical:absolute;mso-position-vertical-relative:text;mso-height-percent:0;mso-height-relative:margin" from="385.5pt,13pt" to="385.5pt,85pt" o:gfxdata="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" strokecolor="#4472c4 [3204]" strokeweight=".5pt">
                 <v:stroke joinstyle="miter"/>
               </v:line>
             </w:pict>
@@ -676,69 +1422,6 @@
         <w:rPr>
           <w:noProof/>
         </w:rPr>
-        <mc:AlternateContent>
-          <mc:Choice Requires="wps">
-            <w:drawing>
-              <wp:anchor distT="0" distB="0" distL="114300" distR="114300" simplePos="0" relativeHeight="251685888" behindDoc="0" locked="0" layoutInCell="1" allowOverlap="1" wp14:anchorId="14645909" wp14:editId="68B85E39">
-                <wp:simplePos x="0" y="0"/>
-                <wp:positionH relativeFrom="column">
-                  <wp:posOffset>1676400</wp:posOffset>
-                </wp:positionH>
-                <wp:positionV relativeFrom="paragraph">
-                  <wp:posOffset>2946400</wp:posOffset>
-                </wp:positionV>
-                <wp:extent cx="247650" cy="6350"/>
-                <wp:effectExtent l="38100" t="76200" r="0" b="88900"/>
-                <wp:wrapNone/>
-                <wp:docPr id="22" name="Straight Arrow Connector 22"/>
-                <wp:cNvGraphicFramePr/>
-                <a:graphic xmlns:a="http://schemas.openxmlformats.org/drawingml/2006/main">
-                  <a:graphicData uri="http://schemas.microsoft.com/office/word/2010/wordprocessingShape">
-                    <wps:wsp>
-                      <wps:cNvCnPr/>
-                      <wps:spPr>
-                        <a:xfrm flipH="1" flipV="1">
-                          <a:off x="0" y="0"/>
-                          <a:ext cx="247650" cy="6350"/>
-                        </a:xfrm>
-                        <a:prstGeom prst="straightConnector1">
-                          <a:avLst/>
-                        </a:prstGeom>
-                        <a:ln>
-                          <a:tailEnd type="triangle"/>
-                        </a:ln>
-                      </wps:spPr>
-                      <wps:style>
-                        <a:lnRef idx="1">
-                          <a:schemeClr val="accent1"/>
-                        </a:lnRef>
-                        <a:fillRef idx="0">
-                          <a:schemeClr val="accent1"/>
-                        </a:fillRef>
-                        <a:effectRef idx="0">
-                          <a:schemeClr val="accent1"/>
-                        </a:effectRef>
-                        <a:fontRef idx="minor">
-                          <a:schemeClr val="tx1"/>
-                        </a:fontRef>
-                      </wps:style>
-                      <wps:bodyPr/>
-                    </wps:wsp>
-                  </a:graphicData>
-                </a:graphic>
-              </wp:anchor>
-            </w:drawing>
-          </mc:Choice>
-          <mc:Fallback>
-            <w:pict>
-              <v:shape w14:anchorId="186E8B4F" id="Straight Arrow Connector 22" o:spid="_x0000_s1026" type="#_x0000_t32" style="position:absolute;margin-left:132pt;margin-top:232pt;width:19.5pt;height:.5pt;flip:x y;z-index:251685888;visibility:visible;mso-wrap-style:square;mso-wrap-distance-left:9pt;mso-wrap-distance-top:0;mso-wrap-distance-right:9pt;mso-wrap-distance-bottom:0;mso-position-horizontal:absolute;mso-position-horizontal-relative:text;mso-position-vertical:absolute;mso-position-vertical-relative:text" o:gfxdata="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" strokecolor="#4472c4 [3204]" strokeweight=".5pt">
-                <v:stroke endarrow="block" joinstyle="miter"/>
-              </v:shape>
-            </w:pict>
-          </mc:Fallback>
-        </mc:AlternateContent>
-      </w:r>
-      <w:r>
         <mc:AlternateContent>
           <mc:Choice Requires="wps">
             <w:drawing>
@@ -814,7 +1497,7 @@
           </mc:Choice>
           <mc:Fallback>
             <w:pict>
-              <v:rect w14:anchorId="60DD7C9E" id="Rectangle 15" o:spid="_x0000_s1026" style="position:absolute;margin-left:78pt;margin-top:218.5pt;width:49pt;height:21pt;z-index:251678720;visibility:visible;mso-wrap-style:square;mso-width-percent:0;mso-height-percent:0;mso-wrap-distance-left:9pt;mso-wrap-distance-top:0;mso-wrap-distance-right:9pt;mso-wrap-distance-bottom:0;mso-position-horizontal:absolute;mso-position-horizontal-relative:text;mso-position-vertical:absolute;mso-position-vertical-relative:text;mso-width-percent:0;mso-height-percent:0;mso-width-relative:margin;mso-height-relative:margin;v-text-anchor:middle" o:gfxdata="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" fillcolor="white [3201]" strokecolor="#70ad47 [3209]" strokeweight="1pt">
+              <v:rect w14:anchorId="60DD7C9E" id="Rectangle 15" o:spid="_x0000_s1032" style="position:absolute;margin-left:78pt;margin-top:218.5pt;width:49pt;height:21pt;z-index:251678720;visibility:visible;mso-wrap-style:square;mso-width-percent:0;mso-height-percent:0;mso-wrap-distance-left:9pt;mso-wrap-distance-top:0;mso-wrap-distance-right:9pt;mso-wrap-distance-bottom:0;mso-position-horizontal:absolute;mso-position-horizontal-relative:text;mso-position-vertical:absolute;mso-position-vertical-relative:text;mso-width-percent:0;mso-height-percent:0;mso-width-relative:margin;mso-height-relative:margin;v-text-anchor:middle" o:gfxdata="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" fillcolor="white [3201]" strokecolor="#70ad47 [3209]" strokeweight="1pt">
                 <v:textbox>
                   <w:txbxContent>
                     <w:p>
@@ -833,6 +1516,9 @@
         </mc:AlternateContent>
       </w:r>
       <w:r>
+        <w:rPr>
+          <w:noProof/>
+        </w:rPr>
         <mc:AlternateContent>
           <mc:Choice Requires="wps">
             <w:drawing>
@@ -908,7 +1594,7 @@
           </mc:Choice>
           <mc:Fallback>
             <w:pict>
-              <v:rect w14:anchorId="1BB1092E" id="Rectangle 17" o:spid="_x0000_s1027" style="position:absolute;margin-left:25.5pt;margin-top:114.5pt;width:102.5pt;height:21pt;z-index:251680768;visibility:visible;mso-wrap-style:square;mso-width-percent:0;mso-height-percent:0;mso-wrap-distance-left:9pt;mso-wrap-distance-top:0;mso-wrap-distance-right:9pt;mso-wrap-distance-bottom:0;mso-position-horizontal:absolute;mso-position-horizontal-relative:text;mso-position-vertical:absolute;mso-position-vertical-relative:text;mso-width-percent:0;mso-height-percent:0;mso-width-relative:margin;mso-height-relative:margin;v-text-anchor:middle" o:gfxdata="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" fillcolor="white [3201]" strokecolor="#70ad47 [3209]" strokeweight="1pt">
+              <v:rect w14:anchorId="1BB1092E" id="Rectangle 17" o:spid="_x0000_s1033" style="position:absolute;margin-left:25.5pt;margin-top:114.5pt;width:102.5pt;height:21pt;z-index:251680768;visibility:visible;mso-wrap-style:square;mso-width-percent:0;mso-height-percent:0;mso-wrap-distance-left:9pt;mso-wrap-distance-top:0;mso-wrap-distance-right:9pt;mso-wrap-distance-bottom:0;mso-position-horizontal:absolute;mso-position-horizontal-relative:text;mso-position-vertical:absolute;mso-position-vertical-relative:text;mso-width-percent:0;mso-height-percent:0;mso-width-relative:margin;mso-height-relative:margin;v-text-anchor:middle" o:gfxdata="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" fillcolor="white [3201]" strokecolor="#70ad47 [3209]" strokeweight="1pt">
                 <v:textbox>
                   <w:txbxContent>
                     <w:p>
@@ -922,72 +1608,6 @@
                   </w:txbxContent>
                 </v:textbox>
               </v:rect>
-            </w:pict>
-          </mc:Fallback>
-        </mc:AlternateContent>
-      </w:r>
-      <w:r>
-        <w:rPr>
-          <w:noProof/>
-        </w:rPr>
-        <mc:AlternateContent>
-          <mc:Choice Requires="wps">
-            <w:drawing>
-              <wp:anchor distT="0" distB="0" distL="114300" distR="114300" simplePos="0" relativeHeight="251683840" behindDoc="0" locked="0" layoutInCell="1" allowOverlap="1">
-                <wp:simplePos x="0" y="0"/>
-                <wp:positionH relativeFrom="column">
-                  <wp:posOffset>1644650</wp:posOffset>
-                </wp:positionH>
-                <wp:positionV relativeFrom="paragraph">
-                  <wp:posOffset>1600200</wp:posOffset>
-                </wp:positionV>
-                <wp:extent cx="247650" cy="6350"/>
-                <wp:effectExtent l="38100" t="76200" r="0" b="88900"/>
-                <wp:wrapNone/>
-                <wp:docPr id="21" name="Straight Arrow Connector 21"/>
-                <wp:cNvGraphicFramePr/>
-                <a:graphic xmlns:a="http://schemas.openxmlformats.org/drawingml/2006/main">
-                  <a:graphicData uri="http://schemas.microsoft.com/office/word/2010/wordprocessingShape">
-                    <wps:wsp>
-                      <wps:cNvCnPr/>
-                      <wps:spPr>
-                        <a:xfrm flipH="1" flipV="1">
-                          <a:off x="0" y="0"/>
-                          <a:ext cx="247650" cy="6350"/>
-                        </a:xfrm>
-                        <a:prstGeom prst="straightConnector1">
-                          <a:avLst/>
-                        </a:prstGeom>
-                        <a:ln>
-                          <a:tailEnd type="triangle"/>
-                        </a:ln>
-                      </wps:spPr>
-                      <wps:style>
-                        <a:lnRef idx="1">
-                          <a:schemeClr val="accent1"/>
-                        </a:lnRef>
-                        <a:fillRef idx="0">
-                          <a:schemeClr val="accent1"/>
-                        </a:fillRef>
-                        <a:effectRef idx="0">
-                          <a:schemeClr val="accent1"/>
-                        </a:effectRef>
-                        <a:fontRef idx="minor">
-                          <a:schemeClr val="tx1"/>
-                        </a:fontRef>
-                      </wps:style>
-                      <wps:bodyPr/>
-                    </wps:wsp>
-                  </a:graphicData>
-                </a:graphic>
-              </wp:anchor>
-            </w:drawing>
-          </mc:Choice>
-          <mc:Fallback>
-            <w:pict>
-              <v:shape w14:anchorId="1F8564BB" id="Straight Arrow Connector 21" o:spid="_x0000_s1026" type="#_x0000_t32" style="position:absolute;margin-left:129.5pt;margin-top:126pt;width:19.5pt;height:.5pt;flip:x y;z-index:251683840;visibility:visible;mso-wrap-style:square;mso-wrap-distance-left:9pt;mso-wrap-distance-top:0;mso-wrap-distance-right:9pt;mso-wrap-distance-bottom:0;mso-position-horizontal:absolute;mso-position-horizontal-relative:text;mso-position-vertical:absolute;mso-position-vertical-relative:text" o:gfxdata="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" strokecolor="#4472c4 [3204]" strokeweight=".5pt">
-                <v:stroke endarrow="block" joinstyle="miter"/>
-              </v:shape>
             </w:pict>
           </mc:Fallback>
         </mc:AlternateContent>
@@ -1122,6 +1742,9 @@
         </mc:AlternateContent>
       </w:r>
       <w:r>
+        <w:rPr>
+          <w:noProof/>
+        </w:rPr>
         <mc:AlternateContent>
           <mc:Choice Requires="wps">
             <w:drawing>
@@ -1177,103 +1800,9 @@
           </mc:Choice>
           <mc:Fallback>
             <w:pict>
-              <v:shape w14:anchorId="41095964" id="Straight Arrow Connector 12" o:spid="_x0000_s1026" type="#_x0000_t32" style="position:absolute;margin-left:302pt;margin-top:310pt;width:21pt;height:.5pt;z-index:251674624;visibility:visible;mso-wrap-style:square;mso-wrap-distance-left:9pt;mso-wrap-distance-top:0;mso-wrap-distance-right:9pt;mso-wrap-distance-bottom:0;mso-position-horizontal:absolute;mso-position-horizontal-relative:text;mso-position-vertical:absolute;mso-position-vertical-relative:text" o:gfxdata="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" strokecolor="#4472c4 [3204]" strokeweight=".5pt">
+              <v:shape w14:anchorId="5FC2AFAA" id="Straight Arrow Connector 12" o:spid="_x0000_s1026" type="#_x0000_t32" style="position:absolute;margin-left:302pt;margin-top:310pt;width:21pt;height:.5pt;z-index:251674624;visibility:visible;mso-wrap-style:square;mso-wrap-distance-left:9pt;mso-wrap-distance-top:0;mso-wrap-distance-right:9pt;mso-wrap-distance-bottom:0;mso-position-horizontal:absolute;mso-position-horizontal-relative:text;mso-position-vertical:absolute;mso-position-vertical-relative:text" o:gfxdata="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" strokecolor="#4472c4 [3204]" strokeweight=".5pt">
                 <v:stroke endarrow="block" joinstyle="miter"/>
               </v:shape>
-            </w:pict>
-          </mc:Fallback>
-        </mc:AlternateContent>
-      </w:r>
-      <w:r>
-        <mc:AlternateContent>
-          <mc:Choice Requires="wps">
-            <w:drawing>
-              <wp:anchor distT="0" distB="0" distL="114300" distR="114300" simplePos="0" relativeHeight="251675648" behindDoc="0" locked="0" layoutInCell="1" allowOverlap="1" wp14:anchorId="7514433D" wp14:editId="256478AB">
-                <wp:simplePos x="0" y="0"/>
-                <wp:positionH relativeFrom="column">
-                  <wp:posOffset>4133850</wp:posOffset>
-                </wp:positionH>
-                <wp:positionV relativeFrom="paragraph">
-                  <wp:posOffset>3746500</wp:posOffset>
-                </wp:positionV>
-                <wp:extent cx="622300" cy="266700"/>
-                <wp:effectExtent l="0" t="0" r="25400" b="19050"/>
-                <wp:wrapNone/>
-                <wp:docPr id="13" name="Rectangle 13"/>
-                <wp:cNvGraphicFramePr/>
-                <a:graphic xmlns:a="http://schemas.openxmlformats.org/drawingml/2006/main">
-                  <a:graphicData uri="http://schemas.microsoft.com/office/word/2010/wordprocessingShape">
-                    <wps:wsp>
-                      <wps:cNvSpPr/>
-                      <wps:spPr>
-                        <a:xfrm>
-                          <a:off x="0" y="0"/>
-                          <a:ext cx="622300" cy="266700"/>
-                        </a:xfrm>
-                        <a:prstGeom prst="rect">
-                          <a:avLst/>
-                        </a:prstGeom>
-                      </wps:spPr>
-                      <wps:style>
-                        <a:lnRef idx="2">
-                          <a:schemeClr val="accent6"/>
-                        </a:lnRef>
-                        <a:fillRef idx="1">
-                          <a:schemeClr val="lt1"/>
-                        </a:fillRef>
-                        <a:effectRef idx="0">
-                          <a:schemeClr val="accent6"/>
-                        </a:effectRef>
-                        <a:fontRef idx="minor">
-                          <a:schemeClr val="dk1"/>
-                        </a:fontRef>
-                      </wps:style>
-                      <wps:txbx>
-                        <w:txbxContent>
-                          <w:p>
-                            <w:pPr>
-                              <w:jc w:val="center"/>
-                            </w:pPr>
-                            <w:r>
-                              <w:t>Course</w:t>
-                            </w:r>
-                          </w:p>
-                        </w:txbxContent>
-                      </wps:txbx>
-                      <wps:bodyPr rot="0" spcFirstLastPara="0" vertOverflow="overflow" horzOverflow="overflow" vert="horz" wrap="square" lIns="91440" tIns="45720" rIns="91440" bIns="45720" numCol="1" spcCol="0" rtlCol="0" fromWordArt="0" anchor="ctr" anchorCtr="0" forceAA="0" compatLnSpc="1">
-                        <a:prstTxWarp prst="textNoShape">
-                          <a:avLst/>
-                        </a:prstTxWarp>
-                        <a:noAutofit/>
-                      </wps:bodyPr>
-                    </wps:wsp>
-                  </a:graphicData>
-                </a:graphic>
-                <wp14:sizeRelH relativeFrom="margin">
-                  <wp14:pctWidth>0</wp14:pctWidth>
-                </wp14:sizeRelH>
-                <wp14:sizeRelV relativeFrom="margin">
-                  <wp14:pctHeight>0</wp14:pctHeight>
-                </wp14:sizeRelV>
-              </wp:anchor>
-            </w:drawing>
-          </mc:Choice>
-          <mc:Fallback>
-            <w:pict>
-              <v:rect w14:anchorId="7514433D" id="Rectangle 13" o:spid="_x0000_s1028" style="position:absolute;margin-left:325.5pt;margin-top:295pt;width:49pt;height:21pt;z-index:251675648;visibility:visible;mso-wrap-style:square;mso-width-percent:0;mso-height-percent:0;mso-wrap-distance-left:9pt;mso-wrap-distance-top:0;mso-wrap-distance-right:9pt;mso-wrap-distance-bottom:0;mso-position-horizontal:absolute;mso-position-horizontal-relative:text;mso-position-vertical:absolute;mso-position-vertical-relative:text;mso-width-percent:0;mso-height-percent:0;mso-width-relative:margin;mso-height-relative:margin;v-text-anchor:middle" o:gfxdata="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" fillcolor="white [3201]" strokecolor="#70ad47 [3209]" strokeweight="1pt">
-                <v:textbox>
-                  <w:txbxContent>
-                    <w:p>
-                      <w:pPr>
-                        <w:jc w:val="center"/>
-                      </w:pPr>
-                      <w:r>
-                        <w:t>Course</w:t>
-                      </w:r>
-                    </w:p>
-                  </w:txbxContent>
-                </v:textbox>
-              </v:rect>
             </w:pict>
           </mc:Fallback>
         </mc:AlternateContent>
@@ -1357,7 +1886,7 @@
           </mc:Choice>
           <mc:Fallback>
             <w:pict>
-              <v:rect w14:anchorId="65807E51" id="Rectangle 9" o:spid="_x0000_s1029" style="position:absolute;margin-left:326pt;margin-top:168pt;width:49pt;height:21pt;z-index:251669504;visibility:visible;mso-wrap-style:square;mso-width-percent:0;mso-height-percent:0;mso-wrap-distance-left:9pt;mso-wrap-distance-top:0;mso-wrap-distance-right:9pt;mso-wrap-distance-bottom:0;mso-position-horizontal:absolute;mso-position-horizontal-relative:text;mso-position-vertical:absolute;mso-position-vertical-relative:text;mso-width-percent:0;mso-height-percent:0;mso-width-relative:margin;mso-height-relative:margin;v-text-anchor:middle" o:gfxdata="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" fillcolor="white [3201]" strokecolor="#70ad47 [3209]" strokeweight="1pt">
+              <v:rect w14:anchorId="65807E51" id="Rectangle 9" o:spid="_x0000_s1034" style="position:absolute;margin-left:326pt;margin-top:168pt;width:49pt;height:21pt;z-index:251669504;visibility:visible;mso-wrap-style:square;mso-width-percent:0;mso-height-percent:0;mso-wrap-distance-left:9pt;mso-wrap-distance-top:0;mso-wrap-distance-right:9pt;mso-wrap-distance-bottom:0;mso-position-horizontal:absolute;mso-position-horizontal-relative:text;mso-position-vertical:absolute;mso-position-vertical-relative:text;mso-width-percent:0;mso-height-percent:0;mso-width-relative:margin;mso-height-relative:margin;v-text-anchor:middle" o:gfxdata="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" fillcolor="white [3201]" strokecolor="#70ad47 [3209]" strokeweight="1pt">
                 <v:textbox>
                   <w:txbxContent>
                     <w:p>
@@ -1500,7 +2029,7 @@
           </mc:Choice>
           <mc:Fallback>
             <w:pict>
-              <v:shape w14:anchorId="7201EA20" id="Straight Arrow Connector 7" o:spid="_x0000_s1026" type="#_x0000_t32" style="position:absolute;margin-left:302pt;margin-top:48.5pt;width:21pt;height:.5pt;z-index:251665408;visibility:visible;mso-wrap-style:square;mso-wrap-distance-left:9pt;mso-wrap-distance-top:0;mso-wrap-distance-right:9pt;mso-wrap-distance-bottom:0;mso-position-horizontal:absolute;mso-position-horizontal-relative:text;mso-position-vertical:absolute;mso-position-vertical-relative:text" o:gfxdata="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" strokecolor="#4472c4 [3204]" strokeweight=".5pt">
+              <v:shape w14:anchorId="06C8CAA1" id="Straight Arrow Connector 7" o:spid="_x0000_s1026" type="#_x0000_t32" style="position:absolute;margin-left:302pt;margin-top:48.5pt;width:21pt;height:.5pt;z-index:251665408;visibility:visible;mso-wrap-style:square;mso-wrap-distance-left:9pt;mso-wrap-distance-top:0;mso-wrap-distance-right:9pt;mso-wrap-distance-bottom:0;mso-position-horizontal:absolute;mso-position-horizontal-relative:text;mso-position-vertical:absolute;mso-position-vertical-relative:text" o:gfxdata="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" strokecolor="#4472c4 [3204]" strokeweight=".5pt">
                 <v:stroke endarrow="block" joinstyle="miter"/>
               </v:shape>
             </w:pict>
@@ -1586,7 +2115,7 @@
           </mc:Choice>
           <mc:Fallback>
             <w:pict>
-              <v:rect id="Rectangle 5" o:spid="_x0000_s1030" style="position:absolute;margin-left:321.5pt;margin-top:38pt;width:49pt;height:21pt;z-index:251664384;visibility:visible;mso-wrap-style:square;mso-width-percent:0;mso-height-percent:0;mso-wrap-distance-left:9pt;mso-wrap-distance-top:0;mso-wrap-distance-right:9pt;mso-wrap-distance-bottom:0;mso-position-horizontal:absolute;mso-position-horizontal-relative:text;mso-position-vertical:absolute;mso-position-vertical-relative:text;mso-width-percent:0;mso-height-percent:0;mso-width-relative:margin;mso-height-relative:margin;v-text-anchor:middle" o:gfxdata="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" fillcolor="white [3201]" strokecolor="#70ad47 [3209]" strokeweight="1pt">
+              <v:rect id="Rectangle 5" o:spid="_x0000_s1035" style="position:absolute;margin-left:321.5pt;margin-top:38pt;width:49pt;height:21pt;z-index:251664384;visibility:visible;mso-wrap-style:square;mso-width-percent:0;mso-height-percent:0;mso-wrap-distance-left:9pt;mso-wrap-distance-top:0;mso-wrap-distance-right:9pt;mso-wrap-distance-bottom:0;mso-position-horizontal:absolute;mso-position-horizontal-relative:text;mso-position-vertical:absolute;mso-position-vertical-relative:text;mso-width-percent:0;mso-height-percent:0;mso-width-relative:margin;mso-height-relative:margin;v-text-anchor:middle" o:gfxdata="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" fillcolor="white [3201]" strokecolor="#70ad47 [3209]" strokeweight="1pt">
                 <v:textbox>
                   <w:txbxContent>
                     <w:p>
@@ -1820,7 +2349,7 @@
           </mc:Choice>
           <mc:Fallback>
             <w:pict>
-              <v:roundrect id="Rectangle: Rounded Corners 1" o:spid="_x0000_s1031" style="position:absolute;margin-left:168pt;margin-top:162.5pt;width:120pt;height:32pt;z-index:251659264;visibility:visible;mso-wrap-style:square;mso-width-percent:0;mso-height-percent:0;mso-wrap-distance-left:9pt;mso-wrap-distance-top:0;mso-wrap-distance-right:9pt;mso-wrap-distance-bottom:0;mso-position-horizontal:absolute;mso-position-horizontal-relative:text;mso-position-vertical:absolute;mso-position-vertical-relative:text;mso-width-percent:0;mso-height-percent:0;mso-width-relative:margin;mso-height-relative:margin;v-text-anchor:middle" arcsize="10923f" o:gfxdata="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" fillcolor="white [3201]" strokecolor="#70ad47 [3209]" strokeweight="1pt">
+              <v:roundrect id="Rectangle: Rounded Corners 1" o:spid="_x0000_s1036" style="position:absolute;margin-left:168pt;margin-top:162.5pt;width:120pt;height:32pt;z-index:251659264;visibility:visible;mso-wrap-style:square;mso-width-percent:0;mso-height-percent:0;mso-wrap-distance-left:9pt;mso-wrap-distance-top:0;mso-wrap-distance-right:9pt;mso-wrap-distance-bottom:0;mso-position-horizontal:absolute;mso-position-horizontal-relative:text;mso-position-vertical:absolute;mso-position-vertical-relative:text;mso-width-percent:0;mso-height-percent:0;mso-width-relative:margin;mso-height-relative:margin;v-text-anchor:middle" arcsize="10923f" o:gfxdata="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" fillcolor="white [3201]" strokecolor="#70ad47 [3209]" strokeweight="1pt">
                 <v:stroke joinstyle="miter"/>
                 <v:textbox>
                   <w:txbxContent>
@@ -1844,7 +2373,13 @@
           </mc:Fallback>
         </mc:AlternateContent>
       </w:r>
+      <w:r>
+        <w:t>Sitemap</w:t>
+      </w:r>
+      <w:bookmarkStart w:id="0" w:name="_GoBack"/>
+      <w:bookmarkEnd w:id="0"/>
     </w:p>
+    <w:p/>
     <w:sectPr>
       <w:pgSz w:w="12240" w:h="15840"/>
       <w:pgMar w:top="1440" w:right="1440" w:bottom="1440" w:left="1440" w:header="720" w:footer="720" w:gutter="0"/>
@@ -2254,6 +2789,27 @@
     <w:qFormat/>
     <w:rsid w:val="00CA6606"/>
   </w:style>
+  <w:style w:type="paragraph" w:styleId="Heading1">
+    <w:name w:val="heading 1"/>
+    <w:basedOn w:val="Normal"/>
+    <w:next w:val="Normal"/>
+    <w:link w:val="Heading1Char"/>
+    <w:uiPriority w:val="9"/>
+    <w:qFormat/>
+    <w:rsid w:val="003059B3"/>
+    <w:pPr>
+      <w:keepNext/>
+      <w:keepLines/>
+      <w:spacing w:before="240" w:after="0"/>
+      <w:outlineLvl w:val="0"/>
+    </w:pPr>
+    <w:rPr>
+      <w:rFonts w:asciiTheme="majorHAnsi" w:eastAsiaTheme="majorEastAsia" w:hAnsiTheme="majorHAnsi" w:cstheme="majorBidi"/>
+      <w:color w:val="2F5496" w:themeColor="accent1" w:themeShade="BF"/>
+      <w:sz w:val="32"/>
+      <w:szCs w:val="32"/>
+    </w:rPr>
+  </w:style>
   <w:style w:type="character" w:default="1" w:styleId="DefaultParagraphFont">
     <w:name w:val="Default Paragraph Font"/>
     <w:uiPriority w:val="1"/>
@@ -2280,6 +2836,19 @@
     <w:uiPriority w:val="99"/>
     <w:semiHidden/>
     <w:unhideWhenUsed/>
+  </w:style>
+  <w:style w:type="character" w:customStyle="1" w:styleId="Heading1Char">
+    <w:name w:val="Heading 1 Char"/>
+    <w:basedOn w:val="DefaultParagraphFont"/>
+    <w:link w:val="Heading1"/>
+    <w:uiPriority w:val="9"/>
+    <w:rsid w:val="003059B3"/>
+    <w:rPr>
+      <w:rFonts w:asciiTheme="majorHAnsi" w:eastAsiaTheme="majorEastAsia" w:hAnsiTheme="majorHAnsi" w:cstheme="majorBidi"/>
+      <w:color w:val="2F5496" w:themeColor="accent1" w:themeShade="BF"/>
+      <w:sz w:val="32"/>
+      <w:szCs w:val="32"/>
+    </w:rPr>
   </w:style>
 </w:styles>
 </file>

</xml_diff>